<commit_message>
SRS added entity diagram + class diagram + srs document updated
</commit_message>
<xml_diff>
--- a/documentation/SRS_template_2020-Alexandros-Kyriakakis.docx
+++ b/documentation/SRS_template_2020-Alexandros-Kyriakakis.docx
@@ -1619,12 +1619,12 @@
           <wp:inline distB="114300" distT="114300" distL="114300" distR="114300">
             <wp:extent cx="5731200" cy="3136900"/>
             <wp:effectExtent b="0" l="0" r="0" t="0"/>
-            <wp:docPr id="2" name="image2.png"/>
+            <wp:docPr id="4" name="image3.png"/>
             <a:graphic>
               <a:graphicData uri="http://schemas.openxmlformats.org/drawingml/2006/picture">
                 <pic:pic>
                   <pic:nvPicPr>
-                    <pic:cNvPr id="0" name="image2.png"/>
+                    <pic:cNvPr id="0" name="image3.png"/>
                     <pic:cNvPicPr preferRelativeResize="0"/>
                   </pic:nvPicPr>
                   <pic:blipFill>
@@ -1842,12 +1842,12 @@
           <wp:inline distB="114300" distT="114300" distL="114300" distR="114300">
             <wp:extent cx="2682560" cy="8053388"/>
             <wp:effectExtent b="0" l="0" r="0" t="0"/>
-            <wp:docPr id="1" name="image1.png"/>
+            <wp:docPr id="2" name="image2.png"/>
             <a:graphic>
               <a:graphicData uri="http://schemas.openxmlformats.org/drawingml/2006/picture">
                 <pic:pic>
                   <pic:nvPicPr>
-                    <pic:cNvPr id="0" name="image1.png"/>
+                    <pic:cNvPr id="0" name="image2.png"/>
                     <pic:cNvPicPr preferRelativeResize="0"/>
                   </pic:nvPicPr>
                   <pic:blipFill>
@@ -2854,6 +2854,250 @@
     </w:p>
     <w:p>
       <w:pPr>
+        <w:ind w:left="0" w:firstLine="0"/>
+        <w:rPr/>
+      </w:pPr>
+      <w:r>
+        <w:rPr>
+          <w:rtl w:val="0"/>
+        </w:rPr>
+        <w:t xml:space="preserve">Entity Relation Diagram</w:t>
+      </w:r>
+    </w:p>
+    <w:p>
+      <w:pPr>
+        <w:ind w:left="0" w:firstLine="0"/>
+        <w:rPr/>
+      </w:pPr>
+      <w:r>
+        <w:rPr/>
+        <w:drawing>
+          <wp:inline distB="114300" distT="114300" distL="114300" distR="114300">
+            <wp:extent cx="5731200" cy="2959100"/>
+            <wp:effectExtent b="0" l="0" r="0" t="0"/>
+            <wp:docPr id="3" name="image1.png"/>
+            <a:graphic>
+              <a:graphicData uri="http://schemas.openxmlformats.org/drawingml/2006/picture">
+                <pic:pic>
+                  <pic:nvPicPr>
+                    <pic:cNvPr id="0" name="image1.png"/>
+                    <pic:cNvPicPr preferRelativeResize="0"/>
+                  </pic:nvPicPr>
+                  <pic:blipFill>
+                    <a:blip r:embed="rId8"/>
+                    <a:srcRect b="0" l="0" r="0" t="0"/>
+                    <a:stretch>
+                      <a:fillRect/>
+                    </a:stretch>
+                  </pic:blipFill>
+                  <pic:spPr>
+                    <a:xfrm>
+                      <a:off x="0" y="0"/>
+                      <a:ext cx="5731200" cy="2959100"/>
+                    </a:xfrm>
+                    <a:prstGeom prst="rect"/>
+                    <a:ln/>
+                  </pic:spPr>
+                </pic:pic>
+              </a:graphicData>
+            </a:graphic>
+          </wp:inline>
+        </w:drawing>
+      </w:r>
+      <w:r>
+        <w:rPr>
+          <w:rtl w:val="0"/>
+        </w:rPr>
+      </w:r>
+    </w:p>
+    <w:p>
+      <w:pPr>
+        <w:rPr/>
+      </w:pPr>
+      <w:r>
+        <w:rPr>
+          <w:rtl w:val="0"/>
+        </w:rPr>
+      </w:r>
+    </w:p>
+    <w:p>
+      <w:pPr>
+        <w:rPr/>
+      </w:pPr>
+      <w:r>
+        <w:rPr>
+          <w:rtl w:val="0"/>
+        </w:rPr>
+      </w:r>
+    </w:p>
+    <w:p>
+      <w:pPr>
+        <w:rPr/>
+      </w:pPr>
+      <w:r>
+        <w:rPr>
+          <w:rtl w:val="0"/>
+        </w:rPr>
+      </w:r>
+    </w:p>
+    <w:p>
+      <w:pPr>
+        <w:rPr/>
+      </w:pPr>
+      <w:r>
+        <w:rPr>
+          <w:rtl w:val="0"/>
+        </w:rPr>
+      </w:r>
+    </w:p>
+    <w:p>
+      <w:pPr>
+        <w:rPr/>
+      </w:pPr>
+      <w:r>
+        <w:rPr>
+          <w:rtl w:val="0"/>
+        </w:rPr>
+      </w:r>
+    </w:p>
+    <w:p>
+      <w:pPr>
+        <w:rPr/>
+      </w:pPr>
+      <w:r>
+        <w:rPr>
+          <w:rtl w:val="0"/>
+        </w:rPr>
+      </w:r>
+    </w:p>
+    <w:p>
+      <w:pPr>
+        <w:rPr/>
+      </w:pPr>
+      <w:r>
+        <w:rPr>
+          <w:rtl w:val="0"/>
+        </w:rPr>
+      </w:r>
+    </w:p>
+    <w:p>
+      <w:pPr>
+        <w:rPr/>
+      </w:pPr>
+      <w:r>
+        <w:rPr>
+          <w:rtl w:val="0"/>
+        </w:rPr>
+      </w:r>
+    </w:p>
+    <w:p>
+      <w:pPr>
+        <w:rPr/>
+      </w:pPr>
+      <w:r>
+        <w:rPr>
+          <w:rtl w:val="0"/>
+        </w:rPr>
+      </w:r>
+    </w:p>
+    <w:p>
+      <w:pPr>
+        <w:rPr/>
+      </w:pPr>
+      <w:r>
+        <w:rPr>
+          <w:rtl w:val="0"/>
+        </w:rPr>
+      </w:r>
+    </w:p>
+    <w:p>
+      <w:pPr>
+        <w:rPr/>
+      </w:pPr>
+      <w:r>
+        <w:rPr>
+          <w:rtl w:val="0"/>
+        </w:rPr>
+      </w:r>
+    </w:p>
+    <w:p>
+      <w:pPr>
+        <w:rPr/>
+      </w:pPr>
+      <w:r>
+        <w:rPr>
+          <w:rtl w:val="0"/>
+        </w:rPr>
+      </w:r>
+    </w:p>
+    <w:p>
+      <w:pPr>
+        <w:rPr/>
+      </w:pPr>
+      <w:r>
+        <w:rPr>
+          <w:rtl w:val="0"/>
+        </w:rPr>
+      </w:r>
+    </w:p>
+    <w:p>
+      <w:pPr>
+        <w:rPr/>
+      </w:pPr>
+      <w:r>
+        <w:rPr>
+          <w:rtl w:val="0"/>
+        </w:rPr>
+        <w:t xml:space="preserve">Class Diagram</w:t>
+      </w:r>
+    </w:p>
+    <w:p>
+      <w:pPr>
+        <w:rPr/>
+      </w:pPr>
+      <w:r>
+        <w:rPr/>
+        <w:drawing>
+          <wp:inline distB="114300" distT="114300" distL="114300" distR="114300">
+            <wp:extent cx="5731200" cy="4102100"/>
+            <wp:effectExtent b="0" l="0" r="0" t="0"/>
+            <wp:docPr id="1" name="image4.png"/>
+            <a:graphic>
+              <a:graphicData uri="http://schemas.openxmlformats.org/drawingml/2006/picture">
+                <pic:pic>
+                  <pic:nvPicPr>
+                    <pic:cNvPr id="0" name="image4.png"/>
+                    <pic:cNvPicPr preferRelativeResize="0"/>
+                  </pic:nvPicPr>
+                  <pic:blipFill>
+                    <a:blip r:embed="rId9"/>
+                    <a:srcRect b="0" l="0" r="0" t="0"/>
+                    <a:stretch>
+                      <a:fillRect/>
+                    </a:stretch>
+                  </pic:blipFill>
+                  <pic:spPr>
+                    <a:xfrm>
+                      <a:off x="0" y="0"/>
+                      <a:ext cx="5731200" cy="4102100"/>
+                    </a:xfrm>
+                    <a:prstGeom prst="rect"/>
+                    <a:ln/>
+                  </pic:spPr>
+                </pic:pic>
+              </a:graphicData>
+            </a:graphic>
+          </wp:inline>
+        </w:drawing>
+      </w:r>
+      <w:r>
+        <w:rPr>
+          <w:rtl w:val="0"/>
+        </w:rPr>
+      </w:r>
+    </w:p>
+    <w:p>
+      <w:pPr>
         <w:pStyle w:val="Heading3"/>
         <w:rPr/>
       </w:pPr>
@@ -2865,6 +3109,11 @@
         <w:tab/>
         <w:t xml:space="preserve">Απαιτήσεις και περιορισμοί πρόσβασης σε δεδομένα</w:t>
       </w:r>
+      <w:r>
+        <w:rPr>
+          <w:rtl w:val="0"/>
+        </w:rPr>
+      </w:r>
     </w:p>
     <w:p>
       <w:pPr>
@@ -2912,6 +3161,36 @@
           <w:rtl w:val="0"/>
         </w:rPr>
         <w:t xml:space="preserve">Απαιτήσεις πρόσβασης και περιορισμοί.</w:t>
+      </w:r>
+    </w:p>
+    <w:p>
+      <w:pPr>
+        <w:keepNext w:val="0"/>
+        <w:keepLines w:val="0"/>
+        <w:widowControl w:val="1"/>
+        <w:pBdr>
+          <w:top w:space="0" w:sz="0" w:val="nil"/>
+          <w:left w:space="0" w:sz="0" w:val="nil"/>
+          <w:bottom w:space="0" w:sz="0" w:val="nil"/>
+          <w:right w:space="0" w:sz="0" w:val="nil"/>
+          <w:between w:space="0" w:sz="0" w:val="nil"/>
+        </w:pBdr>
+        <w:shd w:fill="auto" w:val="clear"/>
+        <w:spacing w:after="0" w:before="120" w:line="240" w:lineRule="auto"/>
+        <w:ind w:left="0" w:right="0" w:firstLine="0"/>
+        <w:jc w:val="left"/>
+        <w:rPr>
+          <w:sz w:val="20"/>
+          <w:szCs w:val="20"/>
+        </w:rPr>
+      </w:pPr>
+      <w:r>
+        <w:rPr>
+          <w:sz w:val="20"/>
+          <w:szCs w:val="20"/>
+          <w:rtl w:val="0"/>
+        </w:rPr>
+        <w:t xml:space="preserve">Κάθε τύπος πρόσβασης (Parking - Data Analyst, Parking -  Admin,...) έχει περιορισμένη πρόσβαση στα δεδομένα αναλόγως τα Privileges που του ανήκουν. Όσων αφορά τα προσωπικά δεδομένα όλων των χρηστών (username, password,...), είναι ορατά μόνο από τους διαχειριστές της πλατφόρμας και φυλάσσονται σε ξεχωριστή βάση δεδομένων από αυτήν που έχουν πρόσβαση οι χρήστες.</w:t>
       </w:r>
     </w:p>
     <w:p>
@@ -3187,7 +3466,7 @@
       </w:r>
     </w:p>
     <w:sectPr>
-      <w:footerReference r:id="rId8" w:type="default"/>
+      <w:footerReference r:id="rId10" w:type="default"/>
       <w:pgSz w:h="16840" w:w="11900" w:orient="portrait"/>
       <w:pgMar w:bottom="1440" w:top="1440" w:left="1440" w:right="1440" w:header="708" w:footer="708"/>
       <w:pgNumType w:start="1"/>

</xml_diff>